<commit_message>
Changed text in the document and added a new file.
</commit_message>
<xml_diff>
--- a/TheodorFougthhemtenta2/Maträtter.docx
+++ b/TheodorFougthhemtenta2/Maträtter.docx
@@ -135,7 +135,293 @@
           <w:shd w:val="clear" w:color="auto" w:fill="FAF9F8"/>
           <w:lang w:val="sv-SE"/>
         </w:rPr>
-        <w:t>Chat</w:t>
+        <w:t xml:space="preserve">Ett fler tal </w:t>
+      </w:r>
+      <w:proofErr w:type="spellStart"/>
+      <w:r>
+        <w:rPr>
+          <w:rFonts w:ascii="Arial" w:hAnsi="Arial"/>
+          <w:sz w:val="20"/>
+          <w:szCs w:val="20"/>
+          <w:shd w:val="clear" w:color="auto" w:fill="FAF9F8"/>
+          <w:lang w:val="sv-SE"/>
+        </w:rPr>
+        <w:t>matbeställnings</w:t>
+      </w:r>
+      <w:proofErr w:type="spellEnd"/>
+      <w:r>
+        <w:rPr>
+          <w:rFonts w:ascii="Arial" w:hAnsi="Arial"/>
+          <w:sz w:val="20"/>
+          <w:szCs w:val="20"/>
+          <w:shd w:val="clear" w:color="auto" w:fill="FAF9F8"/>
+          <w:lang w:val="sv-SE"/>
+        </w:rPr>
+        <w:t xml:space="preserve"> </w:t>
+      </w:r>
+      <w:proofErr w:type="spellStart"/>
+      <w:r>
+        <w:rPr>
+          <w:rFonts w:ascii="Arial" w:hAnsi="Arial"/>
+          <w:sz w:val="20"/>
+          <w:szCs w:val="20"/>
+          <w:shd w:val="clear" w:color="auto" w:fill="FAF9F8"/>
+          <w:lang w:val="sv-SE"/>
+        </w:rPr>
+        <w:t>appar</w:t>
+      </w:r>
+      <w:proofErr w:type="spellEnd"/>
+      <w:r>
+        <w:rPr>
+          <w:rFonts w:ascii="Arial" w:hAnsi="Arial"/>
+          <w:sz w:val="20"/>
+          <w:szCs w:val="20"/>
+          <w:shd w:val="clear" w:color="auto" w:fill="FAF9F8"/>
+          <w:lang w:val="sv-SE"/>
+        </w:rPr>
+        <w:t xml:space="preserve"> /hemsidor.</w:t>
+      </w:r>
+    </w:p>
+    <w:p>
+      <w:pPr>
+        <w:rPr>
+          <w:rFonts w:ascii="Arial" w:hAnsi="Arial"/>
+          <w:sz w:val="20"/>
+          <w:szCs w:val="20"/>
+          <w:shd w:val="clear" w:color="auto" w:fill="FAF9F8"/>
+          <w:lang w:val="sv-SE"/>
+        </w:rPr>
+      </w:pPr>
+      <w:r>
+        <w:rPr>
+          <w:rFonts w:ascii="Arial" w:hAnsi="Arial"/>
+          <w:sz w:val="20"/>
+          <w:szCs w:val="20"/>
+          <w:shd w:val="clear" w:color="auto" w:fill="FAF9F8"/>
+          <w:lang w:val="sv-SE"/>
+        </w:rPr>
+        <w:t>Mallar till hur man bör bygga upp en sådan product.</w:t>
+      </w:r>
+    </w:p>
+    <w:p>
+      <w:pPr>
+        <w:rPr>
+          <w:rFonts w:ascii="Arial" w:hAnsi="Arial"/>
+          <w:sz w:val="20"/>
+          <w:szCs w:val="20"/>
+          <w:shd w:val="clear" w:color="auto" w:fill="FAF9F8"/>
+          <w:lang w:val="sv-SE"/>
+        </w:rPr>
+      </w:pPr>
+      <w:r>
+        <w:rPr>
+          <w:rFonts w:ascii="Arial" w:hAnsi="Arial"/>
+          <w:sz w:val="20"/>
+          <w:szCs w:val="20"/>
+          <w:shd w:val="clear" w:color="auto" w:fill="FAF9F8"/>
+          <w:lang w:val="sv-SE"/>
+        </w:rPr>
+        <w:t xml:space="preserve">Hemsidor för att hjälpa lösa problem längst vägen så som: </w:t>
+      </w:r>
+      <w:proofErr w:type="spellStart"/>
+      <w:r>
+        <w:rPr>
+          <w:rFonts w:ascii="Arial" w:hAnsi="Arial"/>
+          <w:sz w:val="20"/>
+          <w:szCs w:val="20"/>
+          <w:shd w:val="clear" w:color="auto" w:fill="FAF9F8"/>
+          <w:lang w:val="sv-SE"/>
+        </w:rPr>
+        <w:t>ChatGPT</w:t>
+      </w:r>
+      <w:proofErr w:type="spellEnd"/>
+      <w:r>
+        <w:rPr>
+          <w:rFonts w:ascii="Arial" w:hAnsi="Arial"/>
+          <w:sz w:val="20"/>
+          <w:szCs w:val="20"/>
+          <w:shd w:val="clear" w:color="auto" w:fill="FAF9F8"/>
+          <w:lang w:val="sv-SE"/>
+        </w:rPr>
+        <w:t xml:space="preserve">, </w:t>
+      </w:r>
+      <w:proofErr w:type="spellStart"/>
+      <w:r>
+        <w:rPr>
+          <w:rFonts w:ascii="Arial" w:hAnsi="Arial"/>
+          <w:sz w:val="20"/>
+          <w:szCs w:val="20"/>
+          <w:shd w:val="clear" w:color="auto" w:fill="FAF9F8"/>
+          <w:lang w:val="sv-SE"/>
+        </w:rPr>
+        <w:t>stackoverflow</w:t>
+      </w:r>
+      <w:proofErr w:type="spellEnd"/>
+      <w:r>
+        <w:rPr>
+          <w:rFonts w:ascii="Arial" w:hAnsi="Arial"/>
+          <w:sz w:val="20"/>
+          <w:szCs w:val="20"/>
+          <w:shd w:val="clear" w:color="auto" w:fill="FAF9F8"/>
+          <w:lang w:val="sv-SE"/>
+        </w:rPr>
+        <w:t xml:space="preserve">, forums, </w:t>
+      </w:r>
+      <w:proofErr w:type="spellStart"/>
+      <w:r>
+        <w:rPr>
+          <w:rFonts w:ascii="Arial" w:hAnsi="Arial"/>
+          <w:sz w:val="20"/>
+          <w:szCs w:val="20"/>
+          <w:shd w:val="clear" w:color="auto" w:fill="FAF9F8"/>
+          <w:lang w:val="sv-SE"/>
+        </w:rPr>
+        <w:t>youtube</w:t>
+      </w:r>
+      <w:proofErr w:type="spellEnd"/>
+      <w:r>
+        <w:rPr>
+          <w:rFonts w:ascii="Arial" w:hAnsi="Arial"/>
+          <w:sz w:val="20"/>
+          <w:szCs w:val="20"/>
+          <w:shd w:val="clear" w:color="auto" w:fill="FAF9F8"/>
+          <w:lang w:val="sv-SE"/>
+        </w:rPr>
+        <w:t xml:space="preserve"> mm.</w:t>
+      </w:r>
+    </w:p>
+    <w:p>
+      <w:pPr>
+        <w:rPr>
+          <w:rFonts w:ascii="Arial" w:hAnsi="Arial"/>
+          <w:sz w:val="20"/>
+          <w:szCs w:val="20"/>
+          <w:shd w:val="clear" w:color="auto" w:fill="FAF9F8"/>
+          <w:lang w:val="sv-SE"/>
+        </w:rPr>
+      </w:pPr>
+      <w:proofErr w:type="spellStart"/>
+      <w:r>
+        <w:rPr>
+          <w:rFonts w:ascii="Arial" w:hAnsi="Arial"/>
+          <w:sz w:val="20"/>
+          <w:szCs w:val="20"/>
+          <w:shd w:val="clear" w:color="auto" w:fill="FAF9F8"/>
+          <w:lang w:val="sv-SE"/>
+        </w:rPr>
+        <w:t>Python</w:t>
+      </w:r>
+      <w:proofErr w:type="spellEnd"/>
+      <w:r>
+        <w:rPr>
+          <w:rFonts w:ascii="Arial" w:hAnsi="Arial"/>
+          <w:sz w:val="20"/>
+          <w:szCs w:val="20"/>
+          <w:shd w:val="clear" w:color="auto" w:fill="FAF9F8"/>
+          <w:lang w:val="sv-SE"/>
+        </w:rPr>
+        <w:t xml:space="preserve"> kod och hur det fungerar. </w:t>
+      </w:r>
+    </w:p>
+    <w:p>
+      <w:pPr>
+        <w:rPr>
+          <w:rFonts w:ascii="Arial" w:hAnsi="Arial"/>
+          <w:sz w:val="20"/>
+          <w:szCs w:val="20"/>
+          <w:shd w:val="clear" w:color="auto" w:fill="FAF9F8"/>
+          <w:lang w:val="sv-SE"/>
+        </w:rPr>
+      </w:pPr>
+      <w:proofErr w:type="spellStart"/>
+      <w:r>
+        <w:rPr>
+          <w:rFonts w:ascii="Arial" w:hAnsi="Arial"/>
+          <w:sz w:val="20"/>
+          <w:szCs w:val="20"/>
+          <w:shd w:val="clear" w:color="auto" w:fill="FAF9F8"/>
+          <w:lang w:val="sv-SE"/>
+        </w:rPr>
+        <w:t>Lucidchart</w:t>
+      </w:r>
+      <w:proofErr w:type="spellEnd"/>
+      <w:r>
+        <w:rPr>
+          <w:rFonts w:ascii="Arial" w:hAnsi="Arial"/>
+          <w:sz w:val="20"/>
+          <w:szCs w:val="20"/>
+          <w:shd w:val="clear" w:color="auto" w:fill="FAF9F8"/>
+          <w:lang w:val="sv-SE"/>
+        </w:rPr>
+        <w:t xml:space="preserve"> för att rita upp funktionerna och vad programmet skall göra.</w:t>
+      </w:r>
+    </w:p>
+    <w:p>
+      <w:pPr>
+        <w:rPr>
+          <w:rFonts w:ascii="Arial" w:hAnsi="Arial"/>
+          <w:sz w:val="20"/>
+          <w:szCs w:val="20"/>
+          <w:shd w:val="clear" w:color="auto" w:fill="FAF9F8"/>
+          <w:lang w:val="sv-SE"/>
+        </w:rPr>
+      </w:pPr>
+      <w:hyperlink r:id="rId4" w:history="1">
+        <w:r>
+          <w:rPr>
+            <w:rStyle w:val="Hyperlink"/>
+            <w:rFonts w:ascii="Arial" w:hAnsi="Arial"/>
+            <w:sz w:val="20"/>
+            <w:szCs w:val="20"/>
+            <w:shd w:val="clear" w:color="auto" w:fill="FAF9F8"/>
+            <w:lang w:val="sv-SE"/>
+          </w:rPr>
+          <w:t>https://github.com/TomSchimansky/CustomTkinter/wiki</w:t>
+        </w:r>
+      </w:hyperlink>
+      <w:r>
+        <w:rPr>
+          <w:rFonts w:ascii="Arial" w:hAnsi="Arial"/>
+          <w:sz w:val="20"/>
+          <w:szCs w:val="20"/>
+          <w:shd w:val="clear" w:color="auto" w:fill="FAF9F8"/>
+          <w:lang w:val="sv-SE"/>
+        </w:rPr>
+        <w:t xml:space="preserve"> </w:t>
+      </w:r>
+    </w:p>
+    <w:p>
+      <w:pPr>
+        <w:rPr>
+          <w:rFonts w:ascii="Arial" w:hAnsi="Arial"/>
+          <w:sz w:val="20"/>
+          <w:szCs w:val="20"/>
+          <w:shd w:val="clear" w:color="auto" w:fill="FAF9F8"/>
+          <w:lang w:val="sv-SE"/>
+        </w:rPr>
+      </w:pPr>
+      <w:hyperlink r:id="rId5" w:history="1">
+        <w:r>
+          <w:rPr>
+            <w:rStyle w:val="Hyperlink"/>
+            <w:rFonts w:ascii="Arial" w:hAnsi="Arial"/>
+            <w:sz w:val="20"/>
+            <w:szCs w:val="20"/>
+            <w:shd w:val="clear" w:color="auto" w:fill="FAF9F8"/>
+            <w:lang w:val="sv-SE"/>
+          </w:rPr>
+          <w:t>https://github.com/TomSchimansky/CustomTkinter</w:t>
+        </w:r>
+      </w:hyperlink>
+      <w:r>
+        <w:rPr>
+          <w:rFonts w:ascii="Arial" w:hAnsi="Arial"/>
+          <w:sz w:val="20"/>
+          <w:szCs w:val="20"/>
+          <w:shd w:val="clear" w:color="auto" w:fill="FAF9F8"/>
+          <w:lang w:val="sv-SE"/>
+        </w:rPr>
+        <w:t xml:space="preserve"> </w:t>
       </w:r>
     </w:p>
     <w:p>
@@ -169,6 +455,17 @@
           <w:lang w:val="sv-SE"/>
         </w:rPr>
       </w:pPr>
+    </w:p>
+    <w:p>
+      <w:pPr>
+        <w:rPr>
+          <w:rFonts w:ascii="Arial" w:hAnsi="Arial"/>
+          <w:sz w:val="20"/>
+          <w:szCs w:val="20"/>
+          <w:shd w:val="clear" w:color="auto" w:fill="FAF9F8"/>
+          <w:lang w:val="sv-SE"/>
+        </w:rPr>
+      </w:pPr>
       <w:r>
         <w:rPr>
           <w:rFonts w:ascii="Arial" w:hAnsi="Arial"/>
@@ -198,8 +495,20 @@
           <w:shd w:val="clear" w:color="auto" w:fill="FAF9F8"/>
           <w:lang w:val="sv-SE"/>
         </w:rPr>
-        <w:t>2.Bryt upp problemet i mindre delar och börja skrivahalvkod</w:t>
-      </w:r>
+        <w:t xml:space="preserve">2.Bryt upp problemet i mindre delar och börja </w:t>
+      </w:r>
+      <w:proofErr w:type="spellStart"/>
+      <w:r>
+        <w:rPr>
+          <w:rFonts w:ascii="Arial" w:hAnsi="Arial"/>
+          <w:sz w:val="20"/>
+          <w:szCs w:val="20"/>
+          <w:shd w:val="clear" w:color="auto" w:fill="FAF9F8"/>
+          <w:lang w:val="sv-SE"/>
+        </w:rPr>
+        <w:t>skrivahalvkod</w:t>
+      </w:r>
+      <w:proofErr w:type="spellEnd"/>
     </w:p>
     <w:p>
       <w:pPr>
@@ -261,7 +570,29 @@
           <w:shd w:val="clear" w:color="auto" w:fill="FAF9F8"/>
           <w:lang w:val="sv-SE"/>
         </w:rPr>
-        <w:t>B) Vid behov skriv om halvkod och kod så att</w:t>
+        <w:t xml:space="preserve">B) Vid behov skriv om </w:t>
+      </w:r>
+      <w:proofErr w:type="spellStart"/>
+      <w:r>
+        <w:rPr>
+          <w:rFonts w:ascii="Arial" w:hAnsi="Arial"/>
+          <w:sz w:val="20"/>
+          <w:szCs w:val="20"/>
+          <w:shd w:val="clear" w:color="auto" w:fill="FAF9F8"/>
+          <w:lang w:val="sv-SE"/>
+        </w:rPr>
+        <w:t>halvkod</w:t>
+      </w:r>
+      <w:proofErr w:type="spellEnd"/>
+      <w:r>
+        <w:rPr>
+          <w:rFonts w:ascii="Arial" w:hAnsi="Arial"/>
+          <w:sz w:val="20"/>
+          <w:szCs w:val="20"/>
+          <w:shd w:val="clear" w:color="auto" w:fill="FAF9F8"/>
+          <w:lang w:val="sv-SE"/>
+        </w:rPr>
+        <w:t xml:space="preserve"> och kod så att</w:t>
       </w:r>
       <w:r>
         <w:rPr>
@@ -856,6 +1187,29 @@
     <w:semiHidden/>
     <w:unhideWhenUsed/>
   </w:style>
+  <w:style w:type="character" w:styleId="Hyperlink">
+    <w:name w:val="Hyperlink"/>
+    <w:basedOn w:val="DefaultParagraphFont"/>
+    <w:uiPriority w:val="99"/>
+    <w:unhideWhenUsed/>
+    <w:rsid w:val="004979E4"/>
+    <w:rPr>
+      <w:color w:val="0563C1" w:themeColor="hyperlink"/>
+      <w:u w:val="single"/>
+    </w:rPr>
+  </w:style>
+  <w:style w:type="character" w:styleId="UnresolvedMention">
+    <w:name w:val="Unresolved Mention"/>
+    <w:basedOn w:val="DefaultParagraphFont"/>
+    <w:uiPriority w:val="99"/>
+    <w:semiHidden/>
+    <w:unhideWhenUsed/>
+    <w:rsid w:val="004979E4"/>
+    <w:rPr>
+      <w:color w:val="605E5C"/>
+      <w:shd w:val="clear" w:color="auto" w:fill="E1DFDD"/>
+    </w:rPr>
+  </w:style>
 </w:styles>
 </file>
 

</xml_diff>

<commit_message>
Major changes in this version:
</commit_message>
<xml_diff>
--- a/TheodorFougthhemtenta2/Maträtter.docx
+++ b/TheodorFougthhemtenta2/Maträtter.docx
@@ -135,51 +135,7 @@
           <w:shd w:val="clear" w:color="auto" w:fill="FAF9F8"/>
           <w:lang w:val="sv-SE"/>
         </w:rPr>
-        <w:t xml:space="preserve">Ett fler tal </w:t>
-      </w:r>
-      <w:proofErr w:type="spellStart"/>
-      <w:r>
-        <w:rPr>
-          <w:rFonts w:ascii="Arial" w:hAnsi="Arial"/>
-          <w:sz w:val="20"/>
-          <w:szCs w:val="20"/>
-          <w:shd w:val="clear" w:color="auto" w:fill="FAF9F8"/>
-          <w:lang w:val="sv-SE"/>
-        </w:rPr>
-        <w:t>matbeställnings</w:t>
-      </w:r>
-      <w:proofErr w:type="spellEnd"/>
-      <w:r>
-        <w:rPr>
-          <w:rFonts w:ascii="Arial" w:hAnsi="Arial"/>
-          <w:sz w:val="20"/>
-          <w:szCs w:val="20"/>
-          <w:shd w:val="clear" w:color="auto" w:fill="FAF9F8"/>
-          <w:lang w:val="sv-SE"/>
-        </w:rPr>
-        <w:t xml:space="preserve"> </w:t>
-      </w:r>
-      <w:proofErr w:type="spellStart"/>
-      <w:r>
-        <w:rPr>
-          <w:rFonts w:ascii="Arial" w:hAnsi="Arial"/>
-          <w:sz w:val="20"/>
-          <w:szCs w:val="20"/>
-          <w:shd w:val="clear" w:color="auto" w:fill="FAF9F8"/>
-          <w:lang w:val="sv-SE"/>
-        </w:rPr>
-        <w:t>appar</w:t>
-      </w:r>
-      <w:proofErr w:type="spellEnd"/>
-      <w:r>
-        <w:rPr>
-          <w:rFonts w:ascii="Arial" w:hAnsi="Arial"/>
-          <w:sz w:val="20"/>
-          <w:szCs w:val="20"/>
-          <w:shd w:val="clear" w:color="auto" w:fill="FAF9F8"/>
-          <w:lang w:val="sv-SE"/>
-        </w:rPr>
-        <w:t xml:space="preserve"> /hemsidor.</w:t>
+        <w:t>Ett fler tal matbeställnings appar /hemsidor.</w:t>
       </w:r>
     </w:p>
     <w:p>
@@ -221,139 +177,49 @@
           <w:shd w:val="clear" w:color="auto" w:fill="FAF9F8"/>
           <w:lang w:val="sv-SE"/>
         </w:rPr>
-        <w:t xml:space="preserve">Hemsidor för att hjälpa lösa problem längst vägen så som: </w:t>
-      </w:r>
-      <w:proofErr w:type="spellStart"/>
-      <w:r>
-        <w:rPr>
-          <w:rFonts w:ascii="Arial" w:hAnsi="Arial"/>
-          <w:sz w:val="20"/>
-          <w:szCs w:val="20"/>
-          <w:shd w:val="clear" w:color="auto" w:fill="FAF9F8"/>
-          <w:lang w:val="sv-SE"/>
-        </w:rPr>
-        <w:t>ChatGPT</w:t>
-      </w:r>
-      <w:proofErr w:type="spellEnd"/>
-      <w:r>
-        <w:rPr>
-          <w:rFonts w:ascii="Arial" w:hAnsi="Arial"/>
-          <w:sz w:val="20"/>
-          <w:szCs w:val="20"/>
-          <w:shd w:val="clear" w:color="auto" w:fill="FAF9F8"/>
-          <w:lang w:val="sv-SE"/>
-        </w:rPr>
-        <w:t xml:space="preserve">, </w:t>
-      </w:r>
-      <w:proofErr w:type="spellStart"/>
-      <w:r>
-        <w:rPr>
-          <w:rFonts w:ascii="Arial" w:hAnsi="Arial"/>
-          <w:sz w:val="20"/>
-          <w:szCs w:val="20"/>
-          <w:shd w:val="clear" w:color="auto" w:fill="FAF9F8"/>
-          <w:lang w:val="sv-SE"/>
-        </w:rPr>
-        <w:t>stackoverflow</w:t>
-      </w:r>
-      <w:proofErr w:type="spellEnd"/>
-      <w:r>
-        <w:rPr>
-          <w:rFonts w:ascii="Arial" w:hAnsi="Arial"/>
-          <w:sz w:val="20"/>
-          <w:szCs w:val="20"/>
-          <w:shd w:val="clear" w:color="auto" w:fill="FAF9F8"/>
-          <w:lang w:val="sv-SE"/>
-        </w:rPr>
-        <w:t xml:space="preserve">, forums, </w:t>
-      </w:r>
-      <w:proofErr w:type="spellStart"/>
-      <w:r>
-        <w:rPr>
-          <w:rFonts w:ascii="Arial" w:hAnsi="Arial"/>
-          <w:sz w:val="20"/>
-          <w:szCs w:val="20"/>
-          <w:shd w:val="clear" w:color="auto" w:fill="FAF9F8"/>
-          <w:lang w:val="sv-SE"/>
-        </w:rPr>
-        <w:t>youtube</w:t>
-      </w:r>
-      <w:proofErr w:type="spellEnd"/>
-      <w:r>
-        <w:rPr>
-          <w:rFonts w:ascii="Arial" w:hAnsi="Arial"/>
-          <w:sz w:val="20"/>
-          <w:szCs w:val="20"/>
-          <w:shd w:val="clear" w:color="auto" w:fill="FAF9F8"/>
-          <w:lang w:val="sv-SE"/>
-        </w:rPr>
-        <w:t xml:space="preserve"> mm.</w:t>
-      </w:r>
-    </w:p>
-    <w:p>
-      <w:pPr>
-        <w:rPr>
-          <w:rFonts w:ascii="Arial" w:hAnsi="Arial"/>
-          <w:sz w:val="20"/>
-          <w:szCs w:val="20"/>
-          <w:shd w:val="clear" w:color="auto" w:fill="FAF9F8"/>
-          <w:lang w:val="sv-SE"/>
-        </w:rPr>
-      </w:pPr>
-      <w:proofErr w:type="spellStart"/>
-      <w:r>
-        <w:rPr>
-          <w:rFonts w:ascii="Arial" w:hAnsi="Arial"/>
-          <w:sz w:val="20"/>
-          <w:szCs w:val="20"/>
-          <w:shd w:val="clear" w:color="auto" w:fill="FAF9F8"/>
-          <w:lang w:val="sv-SE"/>
-        </w:rPr>
-        <w:t>Python</w:t>
-      </w:r>
-      <w:proofErr w:type="spellEnd"/>
-      <w:r>
-        <w:rPr>
-          <w:rFonts w:ascii="Arial" w:hAnsi="Arial"/>
-          <w:sz w:val="20"/>
-          <w:szCs w:val="20"/>
-          <w:shd w:val="clear" w:color="auto" w:fill="FAF9F8"/>
-          <w:lang w:val="sv-SE"/>
-        </w:rPr>
-        <w:t xml:space="preserve"> kod och hur det fungerar. </w:t>
-      </w:r>
-    </w:p>
-    <w:p>
-      <w:pPr>
-        <w:rPr>
-          <w:rFonts w:ascii="Arial" w:hAnsi="Arial"/>
-          <w:sz w:val="20"/>
-          <w:szCs w:val="20"/>
-          <w:shd w:val="clear" w:color="auto" w:fill="FAF9F8"/>
-          <w:lang w:val="sv-SE"/>
-        </w:rPr>
-      </w:pPr>
-      <w:proofErr w:type="spellStart"/>
-      <w:r>
-        <w:rPr>
-          <w:rFonts w:ascii="Arial" w:hAnsi="Arial"/>
-          <w:sz w:val="20"/>
-          <w:szCs w:val="20"/>
-          <w:shd w:val="clear" w:color="auto" w:fill="FAF9F8"/>
-          <w:lang w:val="sv-SE"/>
-        </w:rPr>
-        <w:t>Lucidchart</w:t>
-      </w:r>
-      <w:proofErr w:type="spellEnd"/>
-      <w:r>
-        <w:rPr>
-          <w:rFonts w:ascii="Arial" w:hAnsi="Arial"/>
-          <w:sz w:val="20"/>
-          <w:szCs w:val="20"/>
-          <w:shd w:val="clear" w:color="auto" w:fill="FAF9F8"/>
-          <w:lang w:val="sv-SE"/>
-        </w:rPr>
-        <w:t xml:space="preserve"> för att rita upp funktionerna och vad programmet skall göra.</w:t>
+        <w:t>Hemsidor för att hjälpa lösa problem längst vägen så som: ChatGPT, stackoverflow, forums, youtube mm.</w:t>
+      </w:r>
+    </w:p>
+    <w:p>
+      <w:pPr>
+        <w:rPr>
+          <w:rFonts w:ascii="Arial" w:hAnsi="Arial"/>
+          <w:sz w:val="20"/>
+          <w:szCs w:val="20"/>
+          <w:shd w:val="clear" w:color="auto" w:fill="FAF9F8"/>
+          <w:lang w:val="sv-SE"/>
+        </w:rPr>
+      </w:pPr>
+      <w:r>
+        <w:rPr>
+          <w:rFonts w:ascii="Arial" w:hAnsi="Arial"/>
+          <w:sz w:val="20"/>
+          <w:szCs w:val="20"/>
+          <w:shd w:val="clear" w:color="auto" w:fill="FAF9F8"/>
+          <w:lang w:val="sv-SE"/>
+        </w:rPr>
+        <w:t xml:space="preserve">Python kod och hur det fungerar. </w:t>
+      </w:r>
+    </w:p>
+    <w:p>
+      <w:pPr>
+        <w:rPr>
+          <w:rFonts w:ascii="Arial" w:hAnsi="Arial"/>
+          <w:sz w:val="20"/>
+          <w:szCs w:val="20"/>
+          <w:shd w:val="clear" w:color="auto" w:fill="FAF9F8"/>
+          <w:lang w:val="sv-SE"/>
+        </w:rPr>
+      </w:pPr>
+      <w:r>
+        <w:rPr>
+          <w:rFonts w:ascii="Arial" w:hAnsi="Arial"/>
+          <w:sz w:val="20"/>
+          <w:szCs w:val="20"/>
+          <w:shd w:val="clear" w:color="auto" w:fill="FAF9F8"/>
+          <w:lang w:val="sv-SE"/>
+        </w:rPr>
+        <w:t>Lucidchart för att rita upp funktionerna och vad programmet skall göra.</w:t>
       </w:r>
     </w:p>
     <w:p>
@@ -452,7 +318,155 @@
           <w:sz w:val="20"/>
           <w:szCs w:val="20"/>
           <w:shd w:val="clear" w:color="auto" w:fill="FAF9F8"/>
-          <w:lang w:val="sv-SE"/>
+        </w:rPr>
+      </w:pPr>
+      <w:r>
+        <w:rPr>
+          <w:rFonts w:ascii="Arial" w:hAnsi="Arial"/>
+          <w:sz w:val="20"/>
+          <w:szCs w:val="20"/>
+          <w:shd w:val="clear" w:color="auto" w:fill="FAF9F8"/>
+        </w:rPr>
+        <w:t>Klasser:</w:t>
+      </w:r>
+      <w:r>
+        <w:rPr>
+          <w:rFonts w:ascii="Arial" w:hAnsi="Arial"/>
+          <w:sz w:val="20"/>
+          <w:szCs w:val="20"/>
+          <w:shd w:val="clear" w:color="auto" w:fill="FAF9F8"/>
+        </w:rPr>
+        <w:br/>
+        <w:t>Food, Drink, Dessert, Order</w:t>
+      </w:r>
+      <w:r>
+        <w:rPr>
+          <w:rFonts w:ascii="Arial" w:hAnsi="Arial"/>
+          <w:sz w:val="20"/>
+          <w:szCs w:val="20"/>
+          <w:shd w:val="clear" w:color="auto" w:fill="FAF9F8"/>
+        </w:rPr>
+        <w:t>, App, CTkOptionM</w:t>
+      </w:r>
+      <w:r>
+        <w:rPr>
+          <w:rFonts w:ascii="Arial" w:hAnsi="Arial"/>
+          <w:sz w:val="20"/>
+          <w:szCs w:val="20"/>
+          <w:shd w:val="clear" w:color="auto" w:fill="FAF9F8"/>
+        </w:rPr>
+        <w:t>enu</w:t>
+      </w:r>
+    </w:p>
+    <w:p>
+      <w:pPr>
+        <w:rPr>
+          <w:rFonts w:ascii="Arial" w:hAnsi="Arial"/>
+          <w:sz w:val="20"/>
+          <w:szCs w:val="20"/>
+          <w:shd w:val="clear" w:color="auto" w:fill="FAF9F8"/>
+        </w:rPr>
+      </w:pPr>
+      <w:r>
+        <w:rPr>
+          <w:rFonts w:ascii="Arial" w:hAnsi="Arial"/>
+          <w:sz w:val="20"/>
+          <w:szCs w:val="20"/>
+          <w:shd w:val="clear" w:color="auto" w:fill="FAF9F8"/>
+        </w:rPr>
+        <w:t xml:space="preserve">Food attribute: </w:t>
+      </w:r>
+      <w:r>
+        <w:rPr>
+          <w:rFonts w:ascii="Arial" w:hAnsi="Arial"/>
+          <w:sz w:val="20"/>
+          <w:szCs w:val="20"/>
+          <w:shd w:val="clear" w:color="auto" w:fill="FAF9F8"/>
+        </w:rPr>
+        <w:t>name, price</w:t>
+      </w:r>
+    </w:p>
+    <w:p>
+      <w:pPr>
+        <w:rPr>
+          <w:rFonts w:ascii="Arial" w:hAnsi="Arial"/>
+          <w:sz w:val="20"/>
+          <w:szCs w:val="20"/>
+          <w:shd w:val="clear" w:color="auto" w:fill="FAF9F8"/>
+        </w:rPr>
+      </w:pPr>
+      <w:r>
+        <w:rPr>
+          <w:rFonts w:ascii="Arial" w:hAnsi="Arial"/>
+          <w:sz w:val="20"/>
+          <w:szCs w:val="20"/>
+          <w:shd w:val="clear" w:color="auto" w:fill="FAF9F8"/>
+        </w:rPr>
+        <w:t xml:space="preserve">Drink attribute: </w:t>
+      </w:r>
+      <w:r>
+        <w:rPr>
+          <w:rFonts w:ascii="Arial" w:hAnsi="Arial"/>
+          <w:sz w:val="20"/>
+          <w:szCs w:val="20"/>
+          <w:shd w:val="clear" w:color="auto" w:fill="FAF9F8"/>
+        </w:rPr>
+        <w:t>name, price</w:t>
+      </w:r>
+    </w:p>
+    <w:p>
+      <w:pPr>
+        <w:rPr>
+          <w:rFonts w:ascii="Arial" w:hAnsi="Arial"/>
+          <w:sz w:val="20"/>
+          <w:szCs w:val="20"/>
+          <w:shd w:val="clear" w:color="auto" w:fill="FAF9F8"/>
+        </w:rPr>
+      </w:pPr>
+      <w:r>
+        <w:rPr>
+          <w:rFonts w:ascii="Arial" w:hAnsi="Arial"/>
+          <w:sz w:val="20"/>
+          <w:szCs w:val="20"/>
+          <w:shd w:val="clear" w:color="auto" w:fill="FAF9F8"/>
+        </w:rPr>
+        <w:t>Dessert</w:t>
+      </w:r>
+      <w:r>
+        <w:rPr>
+          <w:rFonts w:ascii="Arial" w:hAnsi="Arial"/>
+          <w:sz w:val="20"/>
+          <w:szCs w:val="20"/>
+          <w:shd w:val="clear" w:color="auto" w:fill="FAF9F8"/>
+        </w:rPr>
+        <w:t xml:space="preserve"> attribute:</w:t>
+      </w:r>
+      <w:r>
+        <w:rPr>
+          <w:rFonts w:ascii="Arial" w:hAnsi="Arial"/>
+          <w:sz w:val="20"/>
+          <w:szCs w:val="20"/>
+          <w:shd w:val="clear" w:color="auto" w:fill="FAF9F8"/>
+        </w:rPr>
+        <w:t xml:space="preserve"> name, price</w:t>
+      </w:r>
+      <w:r>
+        <w:rPr>
+          <w:rFonts w:ascii="Arial" w:hAnsi="Arial"/>
+          <w:sz w:val="20"/>
+          <w:szCs w:val="20"/>
+          <w:shd w:val="clear" w:color="auto" w:fill="FAF9F8"/>
+        </w:rPr>
+        <w:t xml:space="preserve"> </w:t>
+      </w:r>
+    </w:p>
+    <w:p>
+      <w:pPr>
+        <w:rPr>
+          <w:rFonts w:ascii="Arial" w:hAnsi="Arial"/>
+          <w:sz w:val="20"/>
+          <w:szCs w:val="20"/>
+          <w:shd w:val="clear" w:color="auto" w:fill="FAF9F8"/>
         </w:rPr>
       </w:pPr>
     </w:p>
@@ -495,20 +509,8 @@
           <w:shd w:val="clear" w:color="auto" w:fill="FAF9F8"/>
           <w:lang w:val="sv-SE"/>
         </w:rPr>
-        <w:t xml:space="preserve">2.Bryt upp problemet i mindre delar och börja </w:t>
-      </w:r>
-      <w:proofErr w:type="spellStart"/>
-      <w:r>
-        <w:rPr>
-          <w:rFonts w:ascii="Arial" w:hAnsi="Arial"/>
-          <w:sz w:val="20"/>
-          <w:szCs w:val="20"/>
-          <w:shd w:val="clear" w:color="auto" w:fill="FAF9F8"/>
-          <w:lang w:val="sv-SE"/>
-        </w:rPr>
-        <w:t>skrivahalvkod</w:t>
-      </w:r>
-      <w:proofErr w:type="spellEnd"/>
+        <w:t>2.Bryt upp problemet i mindre delar och börja skrivahalvkod</w:t>
+      </w:r>
     </w:p>
     <w:p>
       <w:pPr>
@@ -570,29 +572,7 @@
           <w:shd w:val="clear" w:color="auto" w:fill="FAF9F8"/>
           <w:lang w:val="sv-SE"/>
         </w:rPr>
-        <w:t xml:space="preserve">B) Vid behov skriv om </w:t>
-      </w:r>
-      <w:proofErr w:type="spellStart"/>
-      <w:r>
-        <w:rPr>
-          <w:rFonts w:ascii="Arial" w:hAnsi="Arial"/>
-          <w:sz w:val="20"/>
-          <w:szCs w:val="20"/>
-          <w:shd w:val="clear" w:color="auto" w:fill="FAF9F8"/>
-          <w:lang w:val="sv-SE"/>
-        </w:rPr>
-        <w:t>halvkod</w:t>
-      </w:r>
-      <w:proofErr w:type="spellEnd"/>
-      <w:r>
-        <w:rPr>
-          <w:rFonts w:ascii="Arial" w:hAnsi="Arial"/>
-          <w:sz w:val="20"/>
-          <w:szCs w:val="20"/>
-          <w:shd w:val="clear" w:color="auto" w:fill="FAF9F8"/>
-          <w:lang w:val="sv-SE"/>
-        </w:rPr>
-        <w:t xml:space="preserve"> och kod så att</w:t>
+        <w:t>B) Vid behov skriv om halvkod och kod så att</w:t>
       </w:r>
       <w:r>
         <w:rPr>
@@ -674,6 +654,60 @@
           <w:shd w:val="clear" w:color="auto" w:fill="FAF9F8"/>
           <w:lang w:val="sv-SE"/>
         </w:rPr>
+        <w:t>Denna kod är en Tkinter-baserad GUI-applikation för att beställa mat. Den innehåller tre klasser, Food, Drink och Dessert, var och en med egenskaperna namn och pris. Därefter finns det tre listor med mat, drycker och efterrätter, som används för att skapa dropdown-menyer i GUI:n.</w:t>
+      </w:r>
+    </w:p>
+    <w:p>
+      <w:pPr>
+        <w:rPr>
+          <w:rFonts w:ascii="Arial" w:hAnsi="Arial"/>
+          <w:sz w:val="20"/>
+          <w:szCs w:val="20"/>
+          <w:shd w:val="clear" w:color="auto" w:fill="FAF9F8"/>
+          <w:lang w:val="sv-SE"/>
+        </w:rPr>
+      </w:pPr>
+    </w:p>
+    <w:p>
+      <w:pPr>
+        <w:rPr>
+          <w:rFonts w:ascii="Arial" w:hAnsi="Arial"/>
+          <w:sz w:val="20"/>
+          <w:szCs w:val="20"/>
+          <w:shd w:val="clear" w:color="auto" w:fill="FAF9F8"/>
+          <w:lang w:val="sv-SE"/>
+        </w:rPr>
+      </w:pPr>
+      <w:r>
+        <w:rPr>
+          <w:rFonts w:ascii="Arial" w:hAnsi="Arial"/>
+          <w:sz w:val="20"/>
+          <w:szCs w:val="20"/>
+          <w:shd w:val="clear" w:color="auto" w:fill="FAF9F8"/>
+          <w:lang w:val="sv-SE"/>
+        </w:rPr>
+        <w:t>Den huvudsakliga App-klassen ärver från en customtkinter-klass och använder dess widgets för att skapa gränssnittet. Det finns tre dropdown-menyer, en för mat, en för drycker och en för efterrätter, samt en callback-metod för varje meny som skriver ut valet när en användare gör ett val.</w:t>
+      </w:r>
+    </w:p>
+    <w:p>
+      <w:pPr>
+        <w:rPr>
+          <w:rFonts w:ascii="Arial" w:hAnsi="Arial"/>
+          <w:sz w:val="20"/>
+          <w:szCs w:val="20"/>
+          <w:shd w:val="clear" w:color="auto" w:fill="FAF9F8"/>
+          <w:lang w:val="sv-SE"/>
+        </w:rPr>
+      </w:pPr>
+      <w:r>
+        <w:rPr>
+          <w:rFonts w:ascii="Arial" w:hAnsi="Arial"/>
+          <w:sz w:val="20"/>
+          <w:szCs w:val="20"/>
+          <w:shd w:val="clear" w:color="auto" w:fill="FAF9F8"/>
+          <w:lang w:val="sv-SE"/>
+        </w:rPr>
+        <w:lastRenderedPageBreak/>
         <w:t>D) Dokumentera vad som finns kvar att göra.</w:t>
       </w:r>
     </w:p>
@@ -748,6 +782,28 @@
         </w:rPr>
         <w:t xml:space="preserve"> inte arbetsgång med länkar och kodavsnitt</w:t>
       </w:r>
+    </w:p>
+    <w:p>
+      <w:pPr>
+        <w:rPr>
+          <w:rFonts w:ascii="Arial" w:hAnsi="Arial"/>
+          <w:sz w:val="20"/>
+          <w:szCs w:val="20"/>
+          <w:shd w:val="clear" w:color="auto" w:fill="FAF9F8"/>
+          <w:lang w:val="sv-SE"/>
+        </w:rPr>
+      </w:pPr>
+    </w:p>
+    <w:p>
+      <w:pPr>
+        <w:rPr>
+          <w:rFonts w:ascii="Arial" w:hAnsi="Arial"/>
+          <w:sz w:val="20"/>
+          <w:szCs w:val="20"/>
+          <w:shd w:val="clear" w:color="auto" w:fill="FAF9F8"/>
+          <w:lang w:val="sv-SE"/>
+        </w:rPr>
+      </w:pPr>
     </w:p>
     <w:sectPr>
       <w:pgSz w:w="11906" w:h="16838"/>

</xml_diff>